<commit_message>
adding section 2 PDFs
</commit_message>
<xml_diff>
--- a/WWW/old_section/2/Section2-Solutions.docx
+++ b/WWW/old_section/2/Section2-Solutions.docx
@@ -141,6 +141,12 @@
           <w:rFonts w:ascii="Times New Roman" w:hAnsi="Times New Roman"/>
         </w:rPr>
         <w:t xml:space="preserve"> </w:t>
+      </w:r>
+      <w:r>
+        <w:rPr>
+          <w:rFonts w:ascii="Times New Roman" w:hAnsi="Times New Roman"/>
+        </w:rPr>
+        <w:t xml:space="preserve">Warmup: </w:t>
       </w:r>
       <w:r>
         <w:rPr>
@@ -416,7 +422,13 @@
               <w:rPr>
                 <w:rFonts w:ascii="Courier" w:hAnsi="Courier"/>
               </w:rPr>
-              <w:t>2 + 19 % 5 – (11 * (5 / 2))</w:t>
+              <w:t>2 *</w:t>
+            </w:r>
+            <w:r>
+              <w:rPr>
+                <w:rFonts w:ascii="Courier" w:hAnsi="Courier"/>
+              </w:rPr>
+              <w:t xml:space="preserve"> 19 % 5 – (11 * (5 / 2))</w:t>
             </w:r>
           </w:p>
         </w:tc>
@@ -446,7 +458,13 @@
               <w:rPr>
                 <w:rFonts w:ascii="Courier" w:hAnsi="Courier"/>
               </w:rPr>
-              <w:t>-16</w:t>
+              <w:t>-1</w:t>
+            </w:r>
+            <w:r>
+              <w:rPr>
+                <w:rFonts w:ascii="Courier" w:hAnsi="Courier"/>
+              </w:rPr>
+              <w:t>9</w:t>
             </w:r>
           </w:p>
         </w:tc>
@@ -992,8 +1010,12 @@
         </w:rPr>
         <w:t xml:space="preserve">. </w:t>
       </w:r>
-      <w:bookmarkStart w:id="0" w:name="_GoBack"/>
-      <w:bookmarkEnd w:id="0"/>
+      <w:r>
+        <w:rPr>
+          <w:b/>
+        </w:rPr>
+        <w:t xml:space="preserve">Warmup: </w:t>
+      </w:r>
       <w:r>
         <w:rPr>
           <w:b/>
@@ -1399,7 +1421,13 @@
             </w:r>
             <w:r>
               <w:tab/>
-              <w:t>int t1 = 0;</w:t>
+              <w:t>int t</w:t>
+            </w:r>
+            <w:r>
+              <w:t>erm</w:t>
+            </w:r>
+            <w:r>
+              <w:t>1 = 0;</w:t>
             </w:r>
           </w:p>
           <w:p>
@@ -1411,8 +1439,19 @@
             </w:r>
             <w:r>
               <w:tab/>
-              <w:t>int t2 = 1;</w:t>
-            </w:r>
+              <w:t>int t</w:t>
+            </w:r>
+            <w:r>
+              <w:t>erm</w:t>
+            </w:r>
+            <w:r>
+              <w:t>2 = 1;</w:t>
+            </w:r>
+          </w:p>
+          <w:p>
+            <w:pPr>
+              <w:pStyle w:val="JTable"/>
+            </w:pPr>
           </w:p>
           <w:p>
             <w:pPr>
@@ -1423,7 +1462,13 @@
             </w:r>
             <w:r>
               <w:tab/>
-              <w:t>while (t1 &lt; MAX_TERM_VALUE) {</w:t>
+              <w:t>while (t</w:t>
+            </w:r>
+            <w:r>
+              <w:t>erm</w:t>
+            </w:r>
+            <w:r>
+              <w:t>1 &lt; MAX_TERM_VALUE) {</w:t>
             </w:r>
           </w:p>
           <w:p>
@@ -1438,7 +1483,13 @@
             </w:r>
             <w:r>
               <w:tab/>
-              <w:t>println(t1);</w:t>
+              <w:t>println(t</w:t>
+            </w:r>
+            <w:r>
+              <w:t>erm</w:t>
+            </w:r>
+            <w:r>
+              <w:t>1);</w:t>
             </w:r>
           </w:p>
           <w:p>
@@ -1453,7 +1504,25 @@
             </w:r>
             <w:r>
               <w:tab/>
-              <w:t>int t3 = t1 + t2;</w:t>
+              <w:t>int t</w:t>
+            </w:r>
+            <w:r>
+              <w:t>erm</w:t>
+            </w:r>
+            <w:r>
+              <w:t>3 = t</w:t>
+            </w:r>
+            <w:r>
+              <w:t>erm</w:t>
+            </w:r>
+            <w:r>
+              <w:t>1 + t</w:t>
+            </w:r>
+            <w:r>
+              <w:t>erm</w:t>
+            </w:r>
+            <w:r>
+              <w:t>2;</w:t>
             </w:r>
           </w:p>
           <w:p>
@@ -1468,7 +1537,19 @@
             </w:r>
             <w:r>
               <w:tab/>
-              <w:t>t1 = t2;</w:t>
+              <w:t>t</w:t>
+            </w:r>
+            <w:r>
+              <w:t>erm</w:t>
+            </w:r>
+            <w:r>
+              <w:t>1 = t</w:t>
+            </w:r>
+            <w:r>
+              <w:t>erm</w:t>
+            </w:r>
+            <w:r>
+              <w:t>2;</w:t>
             </w:r>
           </w:p>
           <w:p>
@@ -1483,7 +1564,19 @@
             </w:r>
             <w:r>
               <w:tab/>
-              <w:t>t2 = t3;</w:t>
+              <w:t>t</w:t>
+            </w:r>
+            <w:r>
+              <w:t>erm</w:t>
+            </w:r>
+            <w:r>
+              <w:t>2 = t</w:t>
+            </w:r>
+            <w:r>
+              <w:t>erm</w:t>
+            </w:r>
+            <w:r>
+              <w:t>3;</w:t>
             </w:r>
           </w:p>
           <w:p>
@@ -2426,6 +2519,8 @@
               </w:rPr>
               <w:t xml:space="preserve"> y = slope * x + intercept;</w:t>
             </w:r>
+            <w:bookmarkStart w:id="0" w:name="_GoBack"/>
+            <w:bookmarkEnd w:id="0"/>
           </w:p>
           <w:p>
             <w:pPr>
@@ -2641,19 +2736,7 @@
         <w:rPr>
           <w:b/>
         </w:rPr>
-        <w:t xml:space="preserve">Style Focus </w:t>
-      </w:r>
-      <w:r>
-        <w:rPr>
-          <w:b/>
-        </w:rPr>
-        <w:t>for</w:t>
-      </w:r>
-      <w:r>
-        <w:rPr>
-          <w:b/>
-        </w:rPr>
-        <w:t xml:space="preserve"> Section 2:</w:t>
+        <w:t>Style Focus for Section 2:</w:t>
       </w:r>
     </w:p>
     <w:p/>
@@ -2680,13 +2763,7 @@
         <w:t xml:space="preserve"> </w:t>
       </w:r>
       <w:r>
-        <w:t>Our code should never contain “magic numbers,” meaning numbers we use in our code that don’t have a clear meaning. For example don't just have “10</w:t>
-      </w:r>
-      <w:r>
-        <w:t>00</w:t>
-      </w:r>
-      <w:r>
-        <w:t xml:space="preserve">,” </w:t>
+        <w:t xml:space="preserve">Our code should never contain “magic numbers,” meaning numbers we use in our code that don’t have a clear meaning. For example don't just have “1000,” </w:t>
       </w:r>
       <w:proofErr w:type="spellStart"/>
       <w:r>
@@ -2706,19 +2783,7 @@
         <w:t>MAX_TERM_VALUE</w:t>
       </w:r>
       <w:r>
-        <w:t xml:space="preserve">. Well-named constants make it clear what the purpose of the variable is, and also </w:t>
-      </w:r>
-      <w:r>
-        <w:t xml:space="preserve">help </w:t>
-      </w:r>
-      <w:r>
-        <w:t xml:space="preserve">reduce errors. </w:t>
-      </w:r>
-      <w:r>
-        <w:t>For instance, i</w:t>
-      </w:r>
-      <w:r>
-        <w:t xml:space="preserve">f someone wants to change the </w:t>
+        <w:t xml:space="preserve">. Well-named constants make it clear what the purpose of the variable is, and also help reduce errors. For instance, if someone wants to change the </w:t>
       </w:r>
       <w:r>
         <w:rPr>
@@ -2730,19 +2795,7 @@
         <w:t>MAX_TERM_VALUE</w:t>
       </w:r>
       <w:r>
-        <w:t>, they can modify its value everywhere in the program by only changing it once. If we just wrote “10</w:t>
-      </w:r>
-      <w:r>
-        <w:t>00</w:t>
-      </w:r>
-      <w:r>
-        <w:t>,” they would have to go searching through the code to find all the places we use this value. The only numbers we don't need to turn into constants are the numbers 0,</w:t>
-      </w:r>
-      <w:r>
-        <w:t xml:space="preserve"> </w:t>
-      </w:r>
-      <w:r>
-        <w:t>1 and sometimes 2.</w:t>
+        <w:t>, they can modify its value everywhere in the program by only changing it once. If we just wrote “1000,” they would have to go searching through the code to find all the places we use this value. The only numbers we don't need to turn into constants are the numbers 0, 1 and sometimes 2.</w:t>
       </w:r>
     </w:p>
     <w:p>
@@ -2771,11 +2824,540 @@
         <w:t xml:space="preserve">There Are Many Ways To Solve the Same Problem: </w:t>
       </w:r>
       <w:r>
-        <w:t>There</w:t>
-      </w:r>
-      <w:r>
-        <w:t xml:space="preserve"> are many ways to decompose the same problem. When you write your own programs try and consider the many ways to solve the problem, and the trade-offs and benefits of each solution.</w:t>
-      </w:r>
+        <w:t>There are many ways to decompose the same problem. When you write your own programs try and consider the many ways to solve the problem, and the trade-offs and benefits of each solution.</w:t>
+      </w:r>
+    </w:p>
+    <w:p>
+      <w:pPr>
+        <w:rPr>
+          <w:rFonts w:ascii="Times New Roman" w:eastAsia="Garamond" w:hAnsi="Times New Roman" w:cs="Times New Roman"/>
+          <w:b/>
+          <w:kern w:val="3"/>
+          <w:szCs w:val="24"/>
+          <w:lang w:eastAsia="zh-CN"/>
+        </w:rPr>
+      </w:pPr>
+    </w:p>
+    <w:p>
+      <w:pPr>
+        <w:pStyle w:val="Boldheading"/>
+      </w:pPr>
+      <w:r>
+        <w:lastRenderedPageBreak/>
+        <w:t>5</w:t>
+      </w:r>
+      <w:r>
+        <w:t xml:space="preserve">. </w:t>
+      </w:r>
+      <w:r>
+        <w:t xml:space="preserve">Extra: </w:t>
+      </w:r>
+      <w:r>
+        <w:t>Piglet</w:t>
+      </w:r>
+    </w:p>
+    <w:tbl>
+      <w:tblPr>
+        <w:tblW w:w="0" w:type="auto"/>
+        <w:tblInd w:w="-360" w:type="dxa"/>
+        <w:tblLayout w:type="fixed"/>
+        <w:tblCellMar>
+          <w:left w:w="80" w:type="dxa"/>
+          <w:right w:w="80" w:type="dxa"/>
+        </w:tblCellMar>
+        <w:tblLook w:val="0000" w:firstRow="0" w:lastRow="0" w:firstColumn="0" w:lastColumn="0" w:noHBand="0" w:noVBand="0"/>
+      </w:tblPr>
+      <w:tblGrid>
+        <w:gridCol w:w="440"/>
+        <w:gridCol w:w="8640"/>
+        <w:gridCol w:w="360"/>
+      </w:tblGrid>
+      <w:tr>
+        <w:trPr>
+          <w:cantSplit/>
+        </w:trPr>
+        <w:tc>
+          <w:tcPr>
+            <w:tcW w:w="440" w:type="dxa"/>
+            <w:tcBorders>
+              <w:right w:val="single" w:sz="6" w:space="0" w:color="auto"/>
+            </w:tcBorders>
+          </w:tcPr>
+          <w:p>
+            <w:pPr>
+              <w:pStyle w:val="JTable"/>
+              <w:rPr>
+                <w:sz w:val="16"/>
+                <w:szCs w:val="16"/>
+              </w:rPr>
+            </w:pPr>
+          </w:p>
+        </w:tc>
+        <w:tc>
+          <w:tcPr>
+            <w:tcW w:w="8640" w:type="dxa"/>
+            <w:tcBorders>
+              <w:top w:val="single" w:sz="6" w:space="0" w:color="auto"/>
+              <w:left w:val="single" w:sz="6" w:space="0" w:color="auto"/>
+              <w:bottom w:val="single" w:sz="6" w:space="0" w:color="auto"/>
+              <w:right w:val="single" w:sz="6" w:space="0" w:color="auto"/>
+            </w:tcBorders>
+          </w:tcPr>
+          <w:p>
+            <w:pPr>
+              <w:pStyle w:val="JTable"/>
+            </w:pPr>
+            <w:r>
+              <w:t>/*</w:t>
+            </w:r>
+          </w:p>
+          <w:p>
+            <w:pPr>
+              <w:pStyle w:val="JTable"/>
+            </w:pPr>
+            <w:r>
+              <w:t xml:space="preserve"> * File: Piglet.java</w:t>
+            </w:r>
+          </w:p>
+          <w:p>
+            <w:pPr>
+              <w:pStyle w:val="JTable"/>
+            </w:pPr>
+            <w:r>
+              <w:t xml:space="preserve"> * --------------------</w:t>
+            </w:r>
+          </w:p>
+          <w:p>
+            <w:pPr>
+              <w:pStyle w:val="JTable"/>
+            </w:pPr>
+            <w:r>
+              <w:t xml:space="preserve"> * This program plays the 1-player dice game “</w:t>
+            </w:r>
+            <w:r>
+              <w:rPr>
+                <w:u w:val="single"/>
+              </w:rPr>
+              <w:t>Piglet</w:t>
+            </w:r>
+            <w:r>
+              <w:t>”.</w:t>
+            </w:r>
+            <w:r>
+              <w:t xml:space="preserve">  Each turn,</w:t>
+            </w:r>
+          </w:p>
+          <w:p>
+            <w:pPr>
+              <w:pStyle w:val="JTable"/>
+            </w:pPr>
+            <w:r>
+              <w:t xml:space="preserve"> * the player rolls a dice – if it’s a 1, then the game is over and</w:t>
+            </w:r>
+          </w:p>
+          <w:p>
+            <w:pPr>
+              <w:pStyle w:val="JTable"/>
+            </w:pPr>
+            <w:r>
+              <w:t xml:space="preserve"> * they get a score of 0.  Otherwise, the value is added to their</w:t>
+            </w:r>
+          </w:p>
+          <w:p>
+            <w:pPr>
+              <w:pStyle w:val="JTable"/>
+            </w:pPr>
+            <w:r>
+              <w:t xml:space="preserve"> * total and the player chooses whether or not to roll again.  The</w:t>
+            </w:r>
+          </w:p>
+          <w:p>
+            <w:pPr>
+              <w:pStyle w:val="JTable"/>
+            </w:pPr>
+            <w:r>
+              <w:t xml:space="preserve"> * player tries to get the highest score possible.</w:t>
+            </w:r>
+          </w:p>
+          <w:p>
+            <w:pPr>
+              <w:pStyle w:val="JTable"/>
+            </w:pPr>
+            <w:r>
+              <w:t xml:space="preserve"> */</w:t>
+            </w:r>
+          </w:p>
+          <w:p>
+            <w:pPr>
+              <w:pStyle w:val="JTable"/>
+            </w:pPr>
+          </w:p>
+          <w:p>
+            <w:pPr>
+              <w:pStyle w:val="JTable"/>
+            </w:pPr>
+            <w:r>
+              <w:rPr>
+                <w:bCs/>
+              </w:rPr>
+              <w:t>import</w:t>
+            </w:r>
+            <w:r>
+              <w:t xml:space="preserve"> acm.program.*;</w:t>
+            </w:r>
+          </w:p>
+          <w:p>
+            <w:pPr>
+              <w:pStyle w:val="JTable"/>
+            </w:pPr>
+            <w:r>
+              <w:rPr>
+                <w:bCs/>
+              </w:rPr>
+              <w:t>import</w:t>
+            </w:r>
+            <w:r>
+              <w:t xml:space="preserve"> acm.util.*;       // for RandomGenerator</w:t>
+            </w:r>
+          </w:p>
+          <w:p>
+            <w:pPr>
+              <w:pStyle w:val="JTable"/>
+            </w:pPr>
+          </w:p>
+          <w:p>
+            <w:pPr>
+              <w:pStyle w:val="JTable"/>
+            </w:pPr>
+            <w:r>
+              <w:rPr>
+                <w:bCs/>
+              </w:rPr>
+              <w:t>public</w:t>
+            </w:r>
+            <w:r>
+              <w:t xml:space="preserve"> </w:t>
+            </w:r>
+            <w:r>
+              <w:rPr>
+                <w:bCs/>
+              </w:rPr>
+              <w:t>class</w:t>
+            </w:r>
+            <w:r>
+              <w:t xml:space="preserve"> Piglet </w:t>
+            </w:r>
+            <w:r>
+              <w:rPr>
+                <w:bCs/>
+              </w:rPr>
+              <w:t>extends</w:t>
+            </w:r>
+            <w:r>
+              <w:t xml:space="preserve"> ConsoleProgram {</w:t>
+            </w:r>
+          </w:p>
+          <w:p>
+            <w:pPr>
+              <w:pStyle w:val="JTable"/>
+            </w:pPr>
+            <w:r>
+              <w:t xml:space="preserve">    </w:t>
+            </w:r>
+            <w:r>
+              <w:rPr>
+                <w:bCs/>
+              </w:rPr>
+              <w:t>public</w:t>
+            </w:r>
+            <w:r>
+              <w:t xml:space="preserve"> </w:t>
+            </w:r>
+            <w:r>
+              <w:rPr>
+                <w:bCs/>
+              </w:rPr>
+              <w:t>void</w:t>
+            </w:r>
+            <w:r>
+              <w:t xml:space="preserve"> run() {</w:t>
+            </w:r>
+          </w:p>
+          <w:p>
+            <w:pPr>
+              <w:pStyle w:val="JTable"/>
+            </w:pPr>
+            <w:r>
+              <w:t xml:space="preserve">        println("Welcome to Piglet!");</w:t>
+            </w:r>
+          </w:p>
+          <w:p>
+            <w:pPr>
+              <w:pStyle w:val="JTable"/>
+            </w:pPr>
+            <w:r>
+              <w:t xml:space="preserve">        </w:t>
+            </w:r>
+            <w:r>
+              <w:rPr>
+                <w:bCs/>
+              </w:rPr>
+              <w:t>int</w:t>
+            </w:r>
+            <w:r>
+              <w:t xml:space="preserve"> sum = 0;</w:t>
+            </w:r>
+          </w:p>
+          <w:p>
+            <w:pPr>
+              <w:pStyle w:val="JTable"/>
+            </w:pPr>
+            <w:r>
+              <w:t xml:space="preserve">        </w:t>
+            </w:r>
+            <w:r>
+              <w:rPr>
+                <w:bCs/>
+              </w:rPr>
+              <w:t>boolean</w:t>
+            </w:r>
+            <w:r>
+              <w:t xml:space="preserve"> rollAgain = </w:t>
+            </w:r>
+            <w:r>
+              <w:rPr>
+                <w:bCs/>
+              </w:rPr>
+              <w:t>true</w:t>
+            </w:r>
+            <w:r>
+              <w:t>;</w:t>
+            </w:r>
+          </w:p>
+          <w:p>
+            <w:pPr>
+              <w:pStyle w:val="JTable"/>
+            </w:pPr>
+          </w:p>
+          <w:p>
+            <w:pPr>
+              <w:pStyle w:val="JTable"/>
+            </w:pPr>
+            <w:r>
+              <w:t xml:space="preserve">        </w:t>
+            </w:r>
+            <w:r>
+              <w:rPr>
+                <w:bCs/>
+              </w:rPr>
+              <w:t>int</w:t>
+            </w:r>
+            <w:r>
+              <w:t xml:space="preserve"> die = RandomGenerator.</w:t>
+            </w:r>
+            <w:r>
+              <w:rPr>
+                <w:i/>
+                <w:iCs/>
+              </w:rPr>
+              <w:t>getInstance</w:t>
+            </w:r>
+            <w:r>
+              <w:t>().nextInt(1, 6);</w:t>
+            </w:r>
+          </w:p>
+          <w:p>
+            <w:pPr>
+              <w:pStyle w:val="JTable"/>
+            </w:pPr>
+            <w:r>
+              <w:t xml:space="preserve">        println("You rolled a " + die + "!");</w:t>
+            </w:r>
+          </w:p>
+          <w:p>
+            <w:pPr>
+              <w:pStyle w:val="JTable"/>
+            </w:pPr>
+          </w:p>
+          <w:p>
+            <w:pPr>
+              <w:pStyle w:val="JTable"/>
+            </w:pPr>
+            <w:r>
+              <w:t xml:space="preserve">        // Loop until we roll a 1 or player doesn’t want to re-roll.         </w:t>
+            </w:r>
+          </w:p>
+          <w:p>
+            <w:pPr>
+              <w:pStyle w:val="JTable"/>
+            </w:pPr>
+            <w:r>
+              <w:t xml:space="preserve">        </w:t>
+            </w:r>
+            <w:r>
+              <w:rPr>
+                <w:bCs/>
+              </w:rPr>
+              <w:t>while</w:t>
+            </w:r>
+            <w:r>
+              <w:t xml:space="preserve"> (die != 1 &amp;&amp; rollAgain) {</w:t>
+            </w:r>
+          </w:p>
+          <w:p>
+            <w:pPr>
+              <w:pStyle w:val="JTable"/>
+            </w:pPr>
+            <w:r>
+              <w:t xml:space="preserve">            sum += die;</w:t>
+            </w:r>
+          </w:p>
+          <w:p>
+            <w:pPr>
+              <w:pStyle w:val="JTable"/>
+            </w:pPr>
+            <w:r>
+              <w:t xml:space="preserve">            rollAgain = readBoolean("Roll again?", "yes", "no");</w:t>
+            </w:r>
+          </w:p>
+          <w:p>
+            <w:pPr>
+              <w:pStyle w:val="JTable"/>
+            </w:pPr>
+            <w:r>
+              <w:t xml:space="preserve">            </w:t>
+            </w:r>
+            <w:r>
+              <w:rPr>
+                <w:bCs/>
+              </w:rPr>
+              <w:t>if</w:t>
+            </w:r>
+            <w:r>
+              <w:t xml:space="preserve"> (rollAgain) {</w:t>
+            </w:r>
+          </w:p>
+          <w:p>
+            <w:pPr>
+              <w:pStyle w:val="JTable"/>
+            </w:pPr>
+            <w:r>
+              <w:t xml:space="preserve">                die = RandomGenerator.</w:t>
+            </w:r>
+            <w:r>
+              <w:rPr>
+                <w:i/>
+                <w:iCs/>
+              </w:rPr>
+              <w:t>getInstance</w:t>
+            </w:r>
+            <w:r>
+              <w:t>().nextInt(1, 6);</w:t>
+            </w:r>
+          </w:p>
+          <w:p>
+            <w:pPr>
+              <w:pStyle w:val="JTable"/>
+            </w:pPr>
+            <w:r>
+              <w:t xml:space="preserve">                println("You rolled a " + die + "!");</w:t>
+            </w:r>
+          </w:p>
+          <w:p>
+            <w:pPr>
+              <w:pStyle w:val="JTable"/>
+            </w:pPr>
+            <w:r>
+              <w:t xml:space="preserve">            }</w:t>
+            </w:r>
+          </w:p>
+          <w:p>
+            <w:pPr>
+              <w:pStyle w:val="JTable"/>
+            </w:pPr>
+            <w:r>
+              <w:t xml:space="preserve">        }</w:t>
+            </w:r>
+          </w:p>
+          <w:p>
+            <w:pPr>
+              <w:pStyle w:val="JTable"/>
+            </w:pPr>
+            <w:r>
+              <w:t xml:space="preserve">        </w:t>
+            </w:r>
+            <w:r>
+              <w:rPr>
+                <w:bCs/>
+              </w:rPr>
+              <w:t>if</w:t>
+            </w:r>
+            <w:r>
+              <w:t xml:space="preserve"> (die == 1) {</w:t>
+            </w:r>
+          </w:p>
+          <w:p>
+            <w:pPr>
+              <w:pStyle w:val="JTable"/>
+            </w:pPr>
+            <w:r>
+              <w:t xml:space="preserve">            sum = 0;</w:t>
+            </w:r>
+          </w:p>
+          <w:p>
+            <w:pPr>
+              <w:pStyle w:val="JTable"/>
+            </w:pPr>
+            <w:r>
+              <w:t xml:space="preserve">        }</w:t>
+            </w:r>
+          </w:p>
+          <w:p>
+            <w:pPr>
+              <w:pStyle w:val="JTable"/>
+            </w:pPr>
+            <w:r>
+              <w:t xml:space="preserve">        println("You got " + sum + " points.");</w:t>
+            </w:r>
+          </w:p>
+          <w:p>
+            <w:pPr>
+              <w:pStyle w:val="JTable"/>
+            </w:pPr>
+            <w:r>
+              <w:t xml:space="preserve">    }</w:t>
+            </w:r>
+          </w:p>
+          <w:p>
+            <w:pPr>
+              <w:pStyle w:val="JTable"/>
+            </w:pPr>
+            <w:r>
+              <w:t>}</w:t>
+            </w:r>
+          </w:p>
+        </w:tc>
+        <w:tc>
+          <w:tcPr>
+            <w:tcW w:w="360" w:type="dxa"/>
+            <w:tcBorders>
+              <w:left w:val="single" w:sz="6" w:space="0" w:color="auto"/>
+            </w:tcBorders>
+          </w:tcPr>
+          <w:p>
+            <w:pPr>
+              <w:pStyle w:val="Single"/>
+            </w:pPr>
+          </w:p>
+        </w:tc>
+      </w:tr>
+    </w:tbl>
+    <w:p>
+      <w:pPr>
+        <w:rPr>
+          <w:b/>
+        </w:rPr>
+      </w:pPr>
     </w:p>
     <w:sectPr>
       <w:headerReference w:type="default" r:id="rId7"/>

</xml_diff>